<commit_message>
add appendix to report
</commit_message>
<xml_diff>
--- a/Team8-report.docx
+++ b/Team8-report.docx
@@ -1968,21 +1968,7 @@
           <w:sz w:val="18"/>
           <w:szCs w:val="18"/>
         </w:rPr>
-        <w:t>Zhe Zhu, Shixiong Wang, Curtis E. Woodcock,</w:t>
-      </w:r>
-      <w:r>
-        <w:rPr>
-          <w:sz w:val="18"/>
-          <w:szCs w:val="18"/>
-        </w:rPr>
-        <w:t xml:space="preserve"> </w:t>
-      </w:r>
-      <w:r>
-        <w:rPr>
-          <w:sz w:val="18"/>
-          <w:szCs w:val="18"/>
-        </w:rPr>
-        <w:t xml:space="preserve">Improvement and expansion of the </w:t>
+        <w:t xml:space="preserve">Zhe Zhu, Shixiong Wang, Curtis E. Woodcock, Improvement and expansion of the </w:t>
       </w:r>
       <w:proofErr w:type="spellStart"/>
       <w:r>
@@ -2014,84 +2000,7 @@
           <w:sz w:val="18"/>
           <w:szCs w:val="18"/>
         </w:rPr>
-        <w:t xml:space="preserve"> 4–7, 8, and Sentinel 2 images,</w:t>
-      </w:r>
-      <w:r>
-        <w:rPr>
-          <w:sz w:val="18"/>
-          <w:szCs w:val="18"/>
-        </w:rPr>
-        <w:t xml:space="preserve"> </w:t>
-      </w:r>
-      <w:r>
-        <w:rPr>
-          <w:sz w:val="18"/>
-          <w:szCs w:val="18"/>
-        </w:rPr>
-        <w:t>Remote Sensing of Environment,</w:t>
-      </w:r>
-      <w:r>
-        <w:rPr>
-          <w:sz w:val="18"/>
-          <w:szCs w:val="18"/>
-        </w:rPr>
-        <w:t xml:space="preserve"> </w:t>
-      </w:r>
-      <w:r>
-        <w:rPr>
-          <w:sz w:val="18"/>
-          <w:szCs w:val="18"/>
-        </w:rPr>
-        <w:t>Volume 159,</w:t>
-      </w:r>
-      <w:r>
-        <w:rPr>
-          <w:sz w:val="18"/>
-          <w:szCs w:val="18"/>
-        </w:rPr>
-        <w:t xml:space="preserve"> </w:t>
-      </w:r>
-      <w:r>
-        <w:rPr>
-          <w:sz w:val="18"/>
-          <w:szCs w:val="18"/>
-        </w:rPr>
-        <w:t>2015,</w:t>
-      </w:r>
-      <w:r>
-        <w:rPr>
-          <w:sz w:val="18"/>
-          <w:szCs w:val="18"/>
-        </w:rPr>
-        <w:t xml:space="preserve"> </w:t>
-      </w:r>
-      <w:r>
-        <w:rPr>
-          <w:sz w:val="18"/>
-          <w:szCs w:val="18"/>
-        </w:rPr>
-        <w:t>Pages 269-277,</w:t>
-      </w:r>
-      <w:r>
-        <w:rPr>
-          <w:sz w:val="18"/>
-          <w:szCs w:val="18"/>
-        </w:rPr>
-        <w:t xml:space="preserve"> </w:t>
-      </w:r>
-      <w:r>
-        <w:rPr>
-          <w:sz w:val="18"/>
-          <w:szCs w:val="18"/>
-        </w:rPr>
-        <w:t>ISSN 0034-4257,</w:t>
-      </w:r>
-      <w:r>
-        <w:rPr>
-          <w:sz w:val="18"/>
-          <w:szCs w:val="18"/>
-        </w:rPr>
-        <w:t xml:space="preserve"> </w:t>
+        <w:t xml:space="preserve"> 4–7, 8, and Sentinel 2 images, Remote Sensing of Environment, Volume 159, 2015, Pages 269-277, ISSN 0034-4257, </w:t>
       </w:r>
       <w:hyperlink r:id="rId5" w:history="1">
         <w:r>
@@ -2187,56 +2096,16 @@
         </w:rPr>
         <w:t xml:space="preserve">), vol 9351. Springer, Cham. </w:t>
       </w:r>
-      <w:r>
-        <w:rPr>
-          <w:sz w:val="18"/>
-          <w:szCs w:val="18"/>
-        </w:rPr>
-        <w:fldChar w:fldCharType="begin"/>
-      </w:r>
-      <w:r>
-        <w:rPr>
-          <w:sz w:val="18"/>
-          <w:szCs w:val="18"/>
-        </w:rPr>
-        <w:instrText>HYPERLINK "</w:instrText>
-      </w:r>
-      <w:r>
-        <w:rPr>
-          <w:sz w:val="18"/>
-          <w:szCs w:val="18"/>
-        </w:rPr>
-        <w:instrText>https://doi.org/10.1007/978-3-319-24574-4_28</w:instrText>
-      </w:r>
-      <w:r>
-        <w:rPr>
-          <w:sz w:val="18"/>
-          <w:szCs w:val="18"/>
-        </w:rPr>
-        <w:instrText>"</w:instrText>
-      </w:r>
-      <w:r>
-        <w:rPr>
-          <w:sz w:val="18"/>
-          <w:szCs w:val="18"/>
-        </w:rPr>
-        <w:fldChar w:fldCharType="separate"/>
-      </w:r>
-      <w:r>
-        <w:rPr>
-          <w:rStyle w:val="Hyperlink"/>
-          <w:sz w:val="18"/>
-          <w:szCs w:val="18"/>
-        </w:rPr>
-        <w:t>https://doi.org/10.1007/978-3-319-24574-4_28</w:t>
-      </w:r>
-      <w:r>
-        <w:rPr>
-          <w:sz w:val="18"/>
-          <w:szCs w:val="18"/>
-        </w:rPr>
-        <w:fldChar w:fldCharType="end"/>
-      </w:r>
+      <w:hyperlink r:id="rId6" w:history="1">
+        <w:r>
+          <w:rPr>
+            <w:rStyle w:val="Hyperlink"/>
+            <w:sz w:val="18"/>
+            <w:szCs w:val="18"/>
+          </w:rPr>
+          <w:t>https://doi.org/10.1007/978-3-319-24574-4_28</w:t>
+        </w:r>
+      </w:hyperlink>
       <w:r>
         <w:rPr>
           <w:sz w:val="18"/>
@@ -2672,7 +2541,7 @@
         </w:rPr>
         <w:t xml:space="preserve">, 782 (2022). </w:t>
       </w:r>
-      <w:hyperlink r:id="rId6" w:history="1">
+      <w:hyperlink r:id="rId7" w:history="1">
         <w:r>
           <w:rPr>
             <w:rStyle w:val="Hyperlink"/>
@@ -3212,6 +3081,9 @@
         <w:keepNext/>
       </w:pPr>
       <w:r>
+        <w:rPr>
+          <w:noProof/>
+        </w:rPr>
         <w:drawing>
           <wp:inline distT="0" distB="0" distL="0" distR="0" wp14:anchorId="0B6085F6" wp14:editId="48F4B3B8">
             <wp:extent cx="5943600" cy="2971800"/>
@@ -3228,7 +3100,7 @@
                     <pic:cNvPicPr/>
                   </pic:nvPicPr>
                   <pic:blipFill>
-                    <a:blip r:embed="rId7"/>
+                    <a:blip r:embed="rId8"/>
                     <a:stretch>
                       <a:fillRect/>
                     </a:stretch>
@@ -3256,24 +3128,14 @@
       <w:r>
         <w:t xml:space="preserve">Figure </w:t>
       </w:r>
-      <w:r>
-        <w:fldChar w:fldCharType="begin"/>
-      </w:r>
-      <w:r>
-        <w:instrText xml:space="preserve"> SEQ Figure \* ARABIC </w:instrText>
-      </w:r>
-      <w:r>
-        <w:fldChar w:fldCharType="separate"/>
-      </w:r>
-      <w:r>
-        <w:rPr>
-          <w:noProof/>
-        </w:rPr>
-        <w:t>1</w:t>
-      </w:r>
-      <w:r>
-        <w:fldChar w:fldCharType="end"/>
-      </w:r>
+      <w:fldSimple w:instr=" SEQ Figure \* ARABIC ">
+        <w:r>
+          <w:rPr>
+            <w:noProof/>
+          </w:rPr>
+          <w:t>1</w:t>
+        </w:r>
+      </w:fldSimple>
       <w:r>
         <w:t>: Sample prediction of random forest</w:t>
       </w:r>
@@ -3313,6 +3175,9 @@
         <w:keepNext/>
       </w:pPr>
       <w:r>
+        <w:rPr>
+          <w:noProof/>
+        </w:rPr>
         <w:drawing>
           <wp:inline distT="0" distB="0" distL="0" distR="0" wp14:anchorId="2A45B509" wp14:editId="613AC903">
             <wp:extent cx="5943600" cy="4356735"/>
@@ -3329,7 +3194,7 @@
                     <pic:cNvPicPr/>
                   </pic:nvPicPr>
                   <pic:blipFill>
-                    <a:blip r:embed="rId8"/>
+                    <a:blip r:embed="rId9"/>
                     <a:stretch>
                       <a:fillRect/>
                     </a:stretch>
@@ -3360,24 +3225,14 @@
       <w:r>
         <w:t xml:space="preserve">Figure </w:t>
       </w:r>
-      <w:r>
-        <w:fldChar w:fldCharType="begin"/>
-      </w:r>
-      <w:r>
-        <w:instrText xml:space="preserve"> SEQ Figure \* ARABIC </w:instrText>
-      </w:r>
-      <w:r>
-        <w:fldChar w:fldCharType="separate"/>
-      </w:r>
-      <w:r>
-        <w:rPr>
-          <w:noProof/>
-        </w:rPr>
-        <w:t>2</w:t>
-      </w:r>
-      <w:r>
-        <w:fldChar w:fldCharType="end"/>
-      </w:r>
+      <w:fldSimple w:instr=" SEQ Figure \* ARABIC ">
+        <w:r>
+          <w:rPr>
+            <w:noProof/>
+          </w:rPr>
+          <w:t>2</w:t>
+        </w:r>
+      </w:fldSimple>
       <w:r>
         <w:t xml:space="preserve">: Train/Val loss curve of </w:t>
       </w:r>
@@ -3414,6 +3269,9 @@
         <w:keepNext/>
       </w:pPr>
       <w:r>
+        <w:rPr>
+          <w:noProof/>
+        </w:rPr>
         <w:drawing>
           <wp:inline distT="0" distB="0" distL="0" distR="0" wp14:anchorId="0F7B0E6B" wp14:editId="0C2429A0">
             <wp:extent cx="5943600" cy="4462145"/>
@@ -3430,7 +3288,7 @@
                     <pic:cNvPicPr/>
                   </pic:nvPicPr>
                   <pic:blipFill>
-                    <a:blip r:embed="rId9"/>
+                    <a:blip r:embed="rId10"/>
                     <a:stretch>
                       <a:fillRect/>
                     </a:stretch>
@@ -3458,24 +3316,14 @@
       <w:r>
         <w:t xml:space="preserve">Figure </w:t>
       </w:r>
-      <w:r>
-        <w:fldChar w:fldCharType="begin"/>
-      </w:r>
-      <w:r>
-        <w:instrText xml:space="preserve"> SEQ Figure \* ARABIC </w:instrText>
-      </w:r>
-      <w:r>
-        <w:fldChar w:fldCharType="separate"/>
-      </w:r>
-      <w:r>
-        <w:rPr>
-          <w:noProof/>
-        </w:rPr>
-        <w:t>3</w:t>
-      </w:r>
-      <w:r>
-        <w:fldChar w:fldCharType="end"/>
-      </w:r>
+      <w:fldSimple w:instr=" SEQ Figure \* ARABIC ">
+        <w:r>
+          <w:rPr>
+            <w:noProof/>
+          </w:rPr>
+          <w:t>3</w:t>
+        </w:r>
+      </w:fldSimple>
       <w:r>
         <w:t xml:space="preserve">: Train/Val loss curve for </w:t>
       </w:r>
@@ -3712,6 +3560,46 @@
       </w:tr>
     </w:tbl>
     <w:p/>
+    <w:p>
+      <w:pPr>
+        <w:pStyle w:val="Heading1"/>
+        <w:numPr>
+          <w:ilvl w:val="0"/>
+          <w:numId w:val="1"/>
+        </w:numPr>
+      </w:pPr>
+      <w:r>
+        <w:t>Appendix</w:t>
+      </w:r>
+    </w:p>
+    <w:p>
+      <w:pPr>
+        <w:pStyle w:val="Heading2"/>
+        <w:numPr>
+          <w:ilvl w:val="0"/>
+          <w:numId w:val="13"/>
+        </w:numPr>
+      </w:pPr>
+      <w:r>
+        <w:t>Profiler</w:t>
+      </w:r>
+    </w:p>
+    <w:p>
+      <w:r>
+        <w:t xml:space="preserve">The profiling script was renamed to `profile_script.csv` to avoid an ambiguity between it and a </w:t>
+      </w:r>
+      <w:proofErr w:type="spellStart"/>
+      <w:r>
+        <w:t>builtin</w:t>
+      </w:r>
+      <w:proofErr w:type="spellEnd"/>
+      <w:r>
+        <w:t xml:space="preserve"> python</w:t>
+      </w:r>
+      <w:r>
+        <w:t xml:space="preserve"> library.</w:t>
+      </w:r>
+    </w:p>
     <w:sectPr>
       <w:pgSz w:w="12240" w:h="15840"/>
       <w:pgMar w:top="1440" w:right="1440" w:bottom="1440" w:left="1440" w:header="720" w:footer="720" w:gutter="0"/>
@@ -4683,6 +4571,95 @@
     </w:lvl>
   </w:abstractNum>
   <w:abstractNum w:abstractNumId="8" w15:restartNumberingAfterBreak="0">
+    <w:nsid w:val="2D275C0D"/>
+    <w:multiLevelType w:val="hybridMultilevel"/>
+    <w:tmpl w:val="E8FC9FC6"/>
+    <w:lvl w:ilvl="0" w:tplc="04090019">
+      <w:start w:val="1"/>
+      <w:numFmt w:val="lowerLetter"/>
+      <w:lvlText w:val="%1."/>
+      <w:lvlJc w:val="left"/>
+      <w:pPr>
+        <w:ind w:left="720" w:hanging="360"/>
+      </w:pPr>
+      <w:rPr>
+        <w:rFonts w:hint="default"/>
+      </w:rPr>
+    </w:lvl>
+    <w:lvl w:ilvl="1" w:tplc="04090019" w:tentative="1">
+      <w:start w:val="1"/>
+      <w:numFmt w:val="lowerLetter"/>
+      <w:lvlText w:val="%2."/>
+      <w:lvlJc w:val="left"/>
+      <w:pPr>
+        <w:ind w:left="1440" w:hanging="360"/>
+      </w:pPr>
+    </w:lvl>
+    <w:lvl w:ilvl="2" w:tplc="0409001B" w:tentative="1">
+      <w:start w:val="1"/>
+      <w:numFmt w:val="lowerRoman"/>
+      <w:lvlText w:val="%3."/>
+      <w:lvlJc w:val="right"/>
+      <w:pPr>
+        <w:ind w:left="2160" w:hanging="180"/>
+      </w:pPr>
+    </w:lvl>
+    <w:lvl w:ilvl="3" w:tplc="0409000F" w:tentative="1">
+      <w:start w:val="1"/>
+      <w:numFmt w:val="decimal"/>
+      <w:lvlText w:val="%4."/>
+      <w:lvlJc w:val="left"/>
+      <w:pPr>
+        <w:ind w:left="2880" w:hanging="360"/>
+      </w:pPr>
+    </w:lvl>
+    <w:lvl w:ilvl="4" w:tplc="04090019" w:tentative="1">
+      <w:start w:val="1"/>
+      <w:numFmt w:val="lowerLetter"/>
+      <w:lvlText w:val="%5."/>
+      <w:lvlJc w:val="left"/>
+      <w:pPr>
+        <w:ind w:left="3600" w:hanging="360"/>
+      </w:pPr>
+    </w:lvl>
+    <w:lvl w:ilvl="5" w:tplc="0409001B" w:tentative="1">
+      <w:start w:val="1"/>
+      <w:numFmt w:val="lowerRoman"/>
+      <w:lvlText w:val="%6."/>
+      <w:lvlJc w:val="right"/>
+      <w:pPr>
+        <w:ind w:left="4320" w:hanging="180"/>
+      </w:pPr>
+    </w:lvl>
+    <w:lvl w:ilvl="6" w:tplc="0409000F" w:tentative="1">
+      <w:start w:val="1"/>
+      <w:numFmt w:val="decimal"/>
+      <w:lvlText w:val="%7."/>
+      <w:lvlJc w:val="left"/>
+      <w:pPr>
+        <w:ind w:left="5040" w:hanging="360"/>
+      </w:pPr>
+    </w:lvl>
+    <w:lvl w:ilvl="7" w:tplc="04090019" w:tentative="1">
+      <w:start w:val="1"/>
+      <w:numFmt w:val="lowerLetter"/>
+      <w:lvlText w:val="%8."/>
+      <w:lvlJc w:val="left"/>
+      <w:pPr>
+        <w:ind w:left="5760" w:hanging="360"/>
+      </w:pPr>
+    </w:lvl>
+    <w:lvl w:ilvl="8" w:tplc="0409001B" w:tentative="1">
+      <w:start w:val="1"/>
+      <w:numFmt w:val="lowerRoman"/>
+      <w:lvlText w:val="%9."/>
+      <w:lvlJc w:val="right"/>
+      <w:pPr>
+        <w:ind w:left="6480" w:hanging="180"/>
+      </w:pPr>
+    </w:lvl>
+  </w:abstractNum>
+  <w:abstractNum w:abstractNumId="9" w15:restartNumberingAfterBreak="0">
     <w:nsid w:val="32AA506C"/>
     <w:multiLevelType w:val="hybridMultilevel"/>
     <w:tmpl w:val="9A5C490A"/>
@@ -4771,7 +4748,7 @@
       </w:pPr>
     </w:lvl>
   </w:abstractNum>
-  <w:abstractNum w:abstractNumId="9" w15:restartNumberingAfterBreak="0">
+  <w:abstractNum w:abstractNumId="10" w15:restartNumberingAfterBreak="0">
     <w:nsid w:val="50EC46CA"/>
     <w:multiLevelType w:val="hybridMultilevel"/>
     <w:tmpl w:val="6BD4023A"/>
@@ -4860,7 +4837,7 @@
       </w:pPr>
     </w:lvl>
   </w:abstractNum>
-  <w:abstractNum w:abstractNumId="10" w15:restartNumberingAfterBreak="0">
+  <w:abstractNum w:abstractNumId="11" w15:restartNumberingAfterBreak="0">
     <w:nsid w:val="624C4E16"/>
     <w:multiLevelType w:val="multilevel"/>
     <w:tmpl w:val="DD8268AA"/>
@@ -5009,7 +4986,7 @@
       </w:rPr>
     </w:lvl>
   </w:abstractNum>
-  <w:abstractNum w:abstractNumId="11" w15:restartNumberingAfterBreak="0">
+  <w:abstractNum w:abstractNumId="12" w15:restartNumberingAfterBreak="0">
     <w:nsid w:val="72876611"/>
     <w:multiLevelType w:val="hybridMultilevel"/>
     <w:tmpl w:val="57B412C0"/>
@@ -5111,16 +5088,16 @@
     <w:abstractNumId w:val="1"/>
   </w:num>
   <w:num w:numId="5" w16cid:durableId="1802963081">
-    <w:abstractNumId w:val="10"/>
+    <w:abstractNumId w:val="11"/>
   </w:num>
   <w:num w:numId="6" w16cid:durableId="963732032">
     <w:abstractNumId w:val="3"/>
   </w:num>
   <w:num w:numId="7" w16cid:durableId="1197237780">
-    <w:abstractNumId w:val="8"/>
+    <w:abstractNumId w:val="9"/>
   </w:num>
   <w:num w:numId="8" w16cid:durableId="1462579030">
-    <w:abstractNumId w:val="9"/>
+    <w:abstractNumId w:val="10"/>
   </w:num>
   <w:num w:numId="9" w16cid:durableId="14431269">
     <w:abstractNumId w:val="7"/>
@@ -5129,10 +5106,13 @@
     <w:abstractNumId w:val="0"/>
   </w:num>
   <w:num w:numId="11" w16cid:durableId="1014572">
-    <w:abstractNumId w:val="11"/>
+    <w:abstractNumId w:val="12"/>
   </w:num>
   <w:num w:numId="12" w16cid:durableId="1932200563">
     <w:abstractNumId w:val="2"/>
+  </w:num>
+  <w:num w:numId="13" w16cid:durableId="1614631537">
+    <w:abstractNumId w:val="8"/>
   </w:num>
 </w:numbering>
 </file>
@@ -5739,6 +5719,7 @@
   <w:style w:type="character" w:default="1" w:styleId="DefaultParagraphFont">
     <w:name w:val="Default Paragraph Font"/>
     <w:uiPriority w:val="1"/>
+    <w:semiHidden/>
     <w:unhideWhenUsed/>
   </w:style>
   <w:style w:type="table" w:default="1" w:styleId="TableNormal">

</xml_diff>